<commit_message>
feedback forms removed and survey points added. need to add survey desc.
</commit_message>
<xml_diff>
--- a/handouts/CDS_431_syllabus_2022.docx
+++ b/handouts/CDS_431_syllabus_2022.docx
@@ -2560,13 +2560,7 @@
               <w:rPr>
                 <w:rFonts w:ascii="Arial" w:hAnsi="Arial" w:cs="Arial"/>
               </w:rPr>
-              <w:t>Quizzes – must complete at least 1</w:t>
-            </w:r>
-            <w:r>
-              <w:rPr>
-                <w:rFonts w:ascii="Arial" w:hAnsi="Arial" w:cs="Arial"/>
-              </w:rPr>
-              <w:t>2</w:t>
+              <w:t xml:space="preserve">Quizzes </w:t>
             </w:r>
           </w:p>
         </w:tc>

</xml_diff>

<commit_message>
course surveys added into assignment page
</commit_message>
<xml_diff>
--- a/handouts/CDS_431_syllabus_2022.docx
+++ b/handouts/CDS_431_syllabus_2022.docx
@@ -1978,7 +1978,7 @@
               <w:rPr>
                 <w:rFonts w:ascii="Arial" w:hAnsi="Arial" w:cs="Arial"/>
               </w:rPr>
-              <w:t>Assignment #1:  Designing an Assessment</w:t>
+              <w:t>Course pre-survey</w:t>
             </w:r>
           </w:p>
         </w:tc>
@@ -1997,7 +1997,7 @@
               <w:rPr>
                 <w:rFonts w:ascii="Arial" w:hAnsi="Arial" w:cs="Arial"/>
               </w:rPr>
-              <w:t>25</w:t>
+              <w:t>4</w:t>
             </w:r>
           </w:p>
         </w:tc>
@@ -2015,19 +2015,7 @@
               <w:rPr>
                 <w:rFonts w:ascii="Arial" w:hAnsi="Arial" w:cs="Arial"/>
               </w:rPr>
-              <w:t>4/2</w:t>
-            </w:r>
-            <w:r>
-              <w:rPr>
-                <w:rFonts w:ascii="Arial" w:hAnsi="Arial" w:cs="Arial"/>
-              </w:rPr>
-              <w:t>1</w:t>
-            </w:r>
-            <w:r>
-              <w:rPr>
-                <w:rFonts w:ascii="Arial" w:hAnsi="Arial" w:cs="Arial"/>
-              </w:rPr>
-              <w:t xml:space="preserve"> 5:00 pm</w:t>
+              <w:t>3/31 5:00 pm</w:t>
             </w:r>
           </w:p>
         </w:tc>
@@ -2050,7 +2038,7 @@
               <w:rPr>
                 <w:rFonts w:ascii="Arial" w:hAnsi="Arial" w:cs="Arial"/>
               </w:rPr>
-              <w:t>Midterm Group Participation Feedback</w:t>
+              <w:t>Assignment #1:  Designing an Assessment</w:t>
             </w:r>
           </w:p>
         </w:tc>
@@ -2069,7 +2057,7 @@
               <w:rPr>
                 <w:rFonts w:ascii="Arial" w:hAnsi="Arial" w:cs="Arial"/>
               </w:rPr>
-              <w:t>4</w:t>
+              <w:t>25</w:t>
             </w:r>
           </w:p>
         </w:tc>
@@ -2093,7 +2081,7 @@
               <w:rPr>
                 <w:rFonts w:ascii="Arial" w:hAnsi="Arial" w:cs="Arial"/>
               </w:rPr>
-              <w:t>6</w:t>
+              <w:t>1</w:t>
             </w:r>
             <w:r>
               <w:rPr>
@@ -2344,7 +2332,19 @@
               <w:rPr>
                 <w:rFonts w:ascii="Arial" w:hAnsi="Arial" w:cs="Arial"/>
               </w:rPr>
-              <w:t>Terms &amp; Definitions log – at least 50 entries</w:t>
+              <w:t xml:space="preserve">Terms &amp; Definitions log – at least </w:t>
+            </w:r>
+            <w:r>
+              <w:rPr>
+                <w:rFonts w:ascii="Arial" w:hAnsi="Arial" w:cs="Arial"/>
+              </w:rPr>
+              <w:t>4</w:t>
+            </w:r>
+            <w:r>
+              <w:rPr>
+                <w:rFonts w:ascii="Arial" w:hAnsi="Arial" w:cs="Arial"/>
+              </w:rPr>
+              <w:t>0 entries</w:t>
             </w:r>
           </w:p>
         </w:tc>
@@ -2488,7 +2488,7 @@
               <w:rPr>
                 <w:rFonts w:ascii="Arial" w:hAnsi="Arial" w:cs="Arial"/>
               </w:rPr>
-              <w:t>Final Group Participation Rating</w:t>
+              <w:t>Course post-survey</w:t>
             </w:r>
           </w:p>
         </w:tc>
@@ -8288,11 +8288,13 @@
         <w:pStyle w:val="Header"/>
         <w:rPr>
           <w:rFonts w:cs="Arial"/>
-        </w:rPr>
-      </w:pPr>
-      <w:r>
-        <w:rPr>
-          <w:rFonts w:cs="Arial"/>
+          <w:highlight w:val="yellow"/>
+        </w:rPr>
+      </w:pPr>
+      <w:r>
+        <w:rPr>
+          <w:rFonts w:cs="Arial"/>
+          <w:highlight w:val="yellow"/>
         </w:rPr>
         <w:t>All lectures will be recorded via Zoom and uploaded directly to the course Canvas site. If</w:t>
       </w:r>
@@ -8302,11 +8304,13 @@
         <w:pStyle w:val="Header"/>
         <w:rPr>
           <w:rFonts w:cs="Arial"/>
-        </w:rPr>
-      </w:pPr>
-      <w:r>
-        <w:rPr>
-          <w:rFonts w:cs="Arial"/>
+          <w:highlight w:val="yellow"/>
+        </w:rPr>
+      </w:pPr>
+      <w:r>
+        <w:rPr>
+          <w:rFonts w:cs="Arial"/>
+          <w:highlight w:val="yellow"/>
         </w:rPr>
         <w:t>students need to be absent for 2 classes or less due to a COVID related quarantine or illness,</w:t>
       </w:r>
@@ -8316,11 +8320,13 @@
         <w:pStyle w:val="Header"/>
         <w:rPr>
           <w:rFonts w:cs="Arial"/>
-        </w:rPr>
-      </w:pPr>
-      <w:r>
-        <w:rPr>
-          <w:rFonts w:cs="Arial"/>
+          <w:highlight w:val="yellow"/>
+        </w:rPr>
+      </w:pPr>
+      <w:r>
+        <w:rPr>
+          <w:rFonts w:cs="Arial"/>
+          <w:highlight w:val="yellow"/>
         </w:rPr>
         <w:t>please make sure to access the recorded lectures. You may set up an appointment to meet</w:t>
       </w:r>
@@ -8330,11 +8336,13 @@
         <w:pStyle w:val="Header"/>
         <w:rPr>
           <w:rFonts w:cs="Arial"/>
-        </w:rPr>
-      </w:pPr>
-      <w:r>
-        <w:rPr>
-          <w:rFonts w:cs="Arial"/>
+          <w:highlight w:val="yellow"/>
+        </w:rPr>
+      </w:pPr>
+      <w:r>
+        <w:rPr>
+          <w:rFonts w:cs="Arial"/>
+          <w:highlight w:val="yellow"/>
         </w:rPr>
         <w:t>with me to also go over all material missed. If students need to be absent due to a COVID</w:t>
       </w:r>
@@ -8344,11 +8352,13 @@
         <w:pStyle w:val="Header"/>
         <w:rPr>
           <w:rFonts w:cs="Arial"/>
-        </w:rPr>
-      </w:pPr>
-      <w:r>
-        <w:rPr>
-          <w:rFonts w:cs="Arial"/>
+          <w:highlight w:val="yellow"/>
+        </w:rPr>
+      </w:pPr>
+      <w:r>
+        <w:rPr>
+          <w:rFonts w:cs="Arial"/>
+          <w:highlight w:val="yellow"/>
         </w:rPr>
         <w:t>related quarantine or illness for 3 class sessions or more, please set up an appointment to</w:t>
       </w:r>
@@ -8358,11 +8368,13 @@
         <w:pStyle w:val="Header"/>
         <w:rPr>
           <w:rFonts w:cs="Arial"/>
-        </w:rPr>
-      </w:pPr>
-      <w:r>
-        <w:rPr>
-          <w:rFonts w:cs="Arial"/>
+          <w:highlight w:val="yellow"/>
+        </w:rPr>
+      </w:pPr>
+      <w:r>
+        <w:rPr>
+          <w:rFonts w:cs="Arial"/>
+          <w:highlight w:val="yellow"/>
         </w:rPr>
         <w:t>meet with me to discuss an individualized plan. Depending on student need, assignment and</w:t>
       </w:r>
@@ -8377,6 +8389,7 @@
       <w:r>
         <w:rPr>
           <w:rFonts w:cs="Arial"/>
+          <w:highlight w:val="yellow"/>
         </w:rPr>
         <w:t>exam timelines will be shifted accordingly.</w:t>
       </w:r>

</xml_diff>

<commit_message>
syllabus updates with office hours
</commit_message>
<xml_diff>
--- a/handouts/CDS_431_syllabus_2022.docx
+++ b/handouts/CDS_431_syllabus_2022.docx
@@ -489,7 +489,7 @@
               <w:rPr>
                 <w:rFonts w:ascii="Arial" w:hAnsi="Arial" w:cs="Arial"/>
               </w:rPr>
-              <w:t>TBD</w:t>
+              <w:t>Tuesdays 10:00-11:30</w:t>
             </w:r>
           </w:p>
         </w:tc>
@@ -8288,13 +8288,11 @@
         <w:pStyle w:val="Header"/>
         <w:rPr>
           <w:rFonts w:cs="Arial"/>
-          <w:highlight w:val="yellow"/>
-        </w:rPr>
-      </w:pPr>
-      <w:r>
-        <w:rPr>
-          <w:rFonts w:cs="Arial"/>
-          <w:highlight w:val="yellow"/>
+        </w:rPr>
+      </w:pPr>
+      <w:r>
+        <w:rPr>
+          <w:rFonts w:cs="Arial"/>
         </w:rPr>
         <w:t>All lectures will be recorded via Zoom and uploaded directly to the course Canvas site. If</w:t>
       </w:r>
@@ -8304,13 +8302,11 @@
         <w:pStyle w:val="Header"/>
         <w:rPr>
           <w:rFonts w:cs="Arial"/>
-          <w:highlight w:val="yellow"/>
-        </w:rPr>
-      </w:pPr>
-      <w:r>
-        <w:rPr>
-          <w:rFonts w:cs="Arial"/>
-          <w:highlight w:val="yellow"/>
+        </w:rPr>
+      </w:pPr>
+      <w:r>
+        <w:rPr>
+          <w:rFonts w:cs="Arial"/>
         </w:rPr>
         <w:t>students need to be absent for 2 classes or less due to a COVID related quarantine or illness,</w:t>
       </w:r>
@@ -8320,13 +8316,11 @@
         <w:pStyle w:val="Header"/>
         <w:rPr>
           <w:rFonts w:cs="Arial"/>
-          <w:highlight w:val="yellow"/>
-        </w:rPr>
-      </w:pPr>
-      <w:r>
-        <w:rPr>
-          <w:rFonts w:cs="Arial"/>
-          <w:highlight w:val="yellow"/>
+        </w:rPr>
+      </w:pPr>
+      <w:r>
+        <w:rPr>
+          <w:rFonts w:cs="Arial"/>
         </w:rPr>
         <w:t>please make sure to access the recorded lectures. You may set up an appointment to meet</w:t>
       </w:r>
@@ -8336,13 +8330,11 @@
         <w:pStyle w:val="Header"/>
         <w:rPr>
           <w:rFonts w:cs="Arial"/>
-          <w:highlight w:val="yellow"/>
-        </w:rPr>
-      </w:pPr>
-      <w:r>
-        <w:rPr>
-          <w:rFonts w:cs="Arial"/>
-          <w:highlight w:val="yellow"/>
+        </w:rPr>
+      </w:pPr>
+      <w:r>
+        <w:rPr>
+          <w:rFonts w:cs="Arial"/>
         </w:rPr>
         <w:t>with me to also go over all material missed. If students need to be absent due to a COVID</w:t>
       </w:r>
@@ -8352,13 +8344,11 @@
         <w:pStyle w:val="Header"/>
         <w:rPr>
           <w:rFonts w:cs="Arial"/>
-          <w:highlight w:val="yellow"/>
-        </w:rPr>
-      </w:pPr>
-      <w:r>
-        <w:rPr>
-          <w:rFonts w:cs="Arial"/>
-          <w:highlight w:val="yellow"/>
+        </w:rPr>
+      </w:pPr>
+      <w:r>
+        <w:rPr>
+          <w:rFonts w:cs="Arial"/>
         </w:rPr>
         <w:t>related quarantine or illness for 3 class sessions or more, please set up an appointment to</w:t>
       </w:r>
@@ -8368,13 +8358,11 @@
         <w:pStyle w:val="Header"/>
         <w:rPr>
           <w:rFonts w:cs="Arial"/>
-          <w:highlight w:val="yellow"/>
-        </w:rPr>
-      </w:pPr>
-      <w:r>
-        <w:rPr>
-          <w:rFonts w:cs="Arial"/>
-          <w:highlight w:val="yellow"/>
+        </w:rPr>
+      </w:pPr>
+      <w:r>
+        <w:rPr>
+          <w:rFonts w:cs="Arial"/>
         </w:rPr>
         <w:t>meet with me to discuss an individualized plan. Depending on student need, assignment and</w:t>
       </w:r>
@@ -8389,7 +8377,6 @@
       <w:r>
         <w:rPr>
           <w:rFonts w:cs="Arial"/>
-          <w:highlight w:val="yellow"/>
         </w:rPr>
         <w:t>exam timelines will be shifted accordingly.</w:t>
       </w:r>

</xml_diff>